<commit_message>
added a line in B1
</commit_message>
<xml_diff>
--- a/The project Templete.docx
+++ b/The project Templete.docx
@@ -29,7 +29,21 @@
       </w:r>
     </w:p>
     <w:p/>
-    <w:p/>
+    <w:p>
+      <w:pPr>
+        <w:rPr>
+          <w:sz w:val="20"/>
+          <w:szCs w:val="20"/>
+        </w:rPr>
+      </w:pPr>
+      <w:r>
+        <w:rPr>
+          <w:sz w:val="20"/>
+          <w:szCs w:val="20"/>
+        </w:rPr>
+        <w:t>Hi I am b1 branch</w:t>
+      </w:r>
+    </w:p>
     <w:p/>
     <w:p>
       <w:r>

</xml_diff>

<commit_message>
adding a line in b2
</commit_message>
<xml_diff>
--- a/The project Templete.docx
+++ b/The project Templete.docx
@@ -36,7 +36,24 @@
         <w:t>B2:</w:t>
       </w:r>
     </w:p>
-    <w:p/>
+    <w:p>
+      <w:pPr>
+        <w:rPr>
+          <w:sz w:val="20"/>
+          <w:szCs w:val="20"/>
+        </w:rPr>
+      </w:pPr>
+      <w:r>
+        <w:t xml:space="preserve"> </w:t>
+      </w:r>
+      <w:r>
+        <w:rPr>
+          <w:sz w:val="20"/>
+          <w:szCs w:val="20"/>
+        </w:rPr>
+        <w:t>Hello I am B2</w:t>
+      </w:r>
+    </w:p>
     <w:p/>
     <w:sectPr>
       <w:pgSz w:w="12240" w:h="15840"/>

</xml_diff>